<commit_message>
paper finish section 3.3
</commit_message>
<xml_diff>
--- a/ResearchWork/MIMO/Main Document.docx
+++ b/ResearchWork/MIMO/Main Document.docx
@@ -818,14 +818,6 @@
         <w:t>dynamic time warping</w:t>
       </w:r>
       <w:bookmarkEnd w:id="2"/>
-      <w:r>
-        <w:rPr>
-          <w:i w:val="0"/>
-          <w:sz w:val="22"/>
-          <w:lang w:eastAsia="ko-KR"/>
-        </w:rPr>
-        <w:t>, CSI</w:t>
-      </w:r>
     </w:p>
     <w:p>
       <w:pPr>
@@ -6128,10 +6120,10 @@
             <v:path o:extrusionok="f" gradientshapeok="t" o:connecttype="rect"/>
             <o:lock v:ext="edit" aspectratio="t"/>
           </v:shapetype>
-          <v:shape id="_x0000_i1025" type="#_x0000_t75" style="width:108.3pt;height:18.45pt" o:ole="">
+          <v:shape id="_x0000_i1025" type="#_x0000_t75" style="width:108.5pt;height:18.5pt" o:ole="">
             <v:imagedata r:id="rId7" o:title=""/>
           </v:shape>
-          <o:OLEObject Type="Embed" ProgID="Equation.DSMT4" ShapeID="_x0000_i1025" DrawAspect="Content" ObjectID="_1553498754" r:id="rId8"/>
+          <o:OLEObject Type="Embed" ProgID="Equation.DSMT4" ShapeID="_x0000_i1025" DrawAspect="Content" ObjectID="_1553671074" r:id="rId8"/>
         </w:object>
       </w:r>
       <w:r>
@@ -6616,6 +6608,7 @@
         </w:rPr>
         <w:t xml:space="preserve"> users, t</w:t>
       </w:r>
+      <w:proofErr w:type="spellStart"/>
       <w:r>
         <w:rPr>
           <w:rFonts w:ascii="Times New Roman" w:eastAsia="ヒラギノ角ゴ Pro W3" w:hAnsi="Times New Roman"/>
@@ -6624,6 +6617,7 @@
         </w:rPr>
         <w:t>he</w:t>
       </w:r>
+      <w:proofErr w:type="spellEnd"/>
       <w:r>
         <w:rPr>
           <w:rFonts w:ascii="Times New Roman" w:eastAsia="ヒラギノ角ゴ Pro W3" w:hAnsi="Times New Roman"/>
@@ -7621,6 +7615,14 @@
     </w:p>
     <w:p>
       <w:pPr>
+        <w:rPr>
+          <w:rFonts w:eastAsia="Malgun Gothic"/>
+          <w:lang w:eastAsia="ko-KR"/>
+        </w:rPr>
+      </w:pPr>
+    </w:p>
+    <w:p>
+      <w:pPr>
         <w:tabs>
           <w:tab w:val="center" w:pos="4111"/>
           <w:tab w:val="right" w:pos="8221"/>
@@ -7630,8 +7632,6 @@
           <w:lang w:eastAsia="ko-KR"/>
         </w:rPr>
       </w:pPr>
-      <w:bookmarkStart w:id="4" w:name="_GoBack"/>
-      <w:bookmarkEnd w:id="4"/>
       <w:r>
         <w:rPr>
           <w:rFonts w:eastAsia="Malgun Gothic"/>
@@ -7646,11 +7646,11 @@
           <w:sz w:val="22"/>
           <w:lang w:eastAsia="ko-KR"/>
         </w:rPr>
-        <w:object w:dxaOrig="2439" w:dyaOrig="620">
-          <v:shape id="_x0000_i1026" type="#_x0000_t75" style="width:122.7pt;height:31.7pt" o:ole="">
+        <w:object w:dxaOrig="2560" w:dyaOrig="620">
+          <v:shape id="_x0000_i1026" type="#_x0000_t75" style="width:128.5pt;height:31.5pt" o:ole="">
             <v:imagedata r:id="rId9" o:title=""/>
           </v:shape>
-          <o:OLEObject Type="Embed" ProgID="Equation.DSMT4" ShapeID="_x0000_i1026" DrawAspect="Content" ObjectID="_1553498755" r:id="rId10"/>
+          <o:OLEObject Type="Embed" ProgID="Equation.DSMT4" ShapeID="_x0000_i1026" DrawAspect="Content" ObjectID="_1553671075" r:id="rId10"/>
         </w:object>
       </w:r>
       <w:r>
@@ -7680,18 +7680,6 @@
           <w:lang w:eastAsia="ko-KR"/>
         </w:rPr>
       </w:pPr>
-    </w:p>
-    <w:p>
-      <w:pPr>
-        <w:tabs>
-          <w:tab w:val="center" w:pos="4111"/>
-          <w:tab w:val="right" w:pos="8221"/>
-        </w:tabs>
-        <w:rPr>
-          <w:rFonts w:eastAsia="Malgun Gothic"/>
-          <w:lang w:eastAsia="ko-KR"/>
-        </w:rPr>
-      </w:pPr>
       <w:r>
         <w:rPr>
           <w:rFonts w:eastAsia="Malgun Gothic"/>
@@ -7706,11 +7694,11 @@
           <w:sz w:val="22"/>
           <w:lang w:eastAsia="ko-KR"/>
         </w:rPr>
-        <w:object w:dxaOrig="2320" w:dyaOrig="400">
-          <v:shape id="_x0000_i1027" type="#_x0000_t75" style="width:115.8pt;height:20.75pt" o:ole="">
+        <w:object w:dxaOrig="2439" w:dyaOrig="400">
+          <v:shape id="_x0000_i1027" type="#_x0000_t75" style="width:122pt;height:21pt" o:ole="">
             <v:imagedata r:id="rId11" o:title=""/>
           </v:shape>
-          <o:OLEObject Type="Embed" ProgID="Equation.DSMT4" ShapeID="_x0000_i1027" DrawAspect="Content" ObjectID="_1553498756" r:id="rId12"/>
+          <o:OLEObject Type="Embed" ProgID="Equation.DSMT4" ShapeID="_x0000_i1027" DrawAspect="Content" ObjectID="_1553671076" r:id="rId12"/>
         </w:object>
       </w:r>
       <w:r>
@@ -7852,10 +7840,11 @@
       <m:oMath>
         <m:r>
           <w:rPr>
-            <w:rFonts w:ascii="Cambria Math" w:eastAsia="ヒラギノ角ゴ Pro W3" w:hAnsi="Cambria Math"/>
+            <w:rFonts w:ascii="Cambria Math" w:eastAsiaTheme="minorEastAsia" w:hAnsi="Cambria Math" w:hint="eastAsia"/>
             <w:sz w:val="22"/>
+            <w:lang w:eastAsia="zh-CN"/>
           </w:rPr>
-          <m:t>S</m:t>
+          <m:t>N</m:t>
         </m:r>
       </m:oMath>
       <w:r>
@@ -8188,7 +8177,7 @@
           <w:tab w:val="right" w:pos="8221"/>
         </w:tabs>
         <w:rPr>
-          <w:rFonts w:ascii="Cambria Math" w:eastAsia="Malgun Gothic" w:hAnsi="Cambria Math"/>
+          <w:rFonts w:ascii="Cambria Math" w:eastAsia="Malgun Gothic" w:hAnsi="Cambria Math" w:hint="eastAsia"/>
           <w:sz w:val="22"/>
           <w:szCs w:val="22"/>
           <w:lang w:eastAsia="ko-KR"/>
@@ -8214,10 +8203,10 @@
           <w:lang w:eastAsia="ko-KR"/>
         </w:rPr>
         <w:object w:dxaOrig="3900" w:dyaOrig="920">
-          <v:shape id="_x0000_i1028" type="#_x0000_t75" style="width:194.7pt;height:46.65pt" o:ole="">
+          <v:shape id="_x0000_i1028" type="#_x0000_t75" style="width:194.5pt;height:46.5pt" o:ole="">
             <v:imagedata r:id="rId13" o:title=""/>
           </v:shape>
-          <o:OLEObject Type="Embed" ProgID="Equation.DSMT4" ShapeID="_x0000_i1028" DrawAspect="Content" ObjectID="_1553498757" r:id="rId14"/>
+          <o:OLEObject Type="Embed" ProgID="Equation.DSMT4" ShapeID="_x0000_i1028" DrawAspect="Content" ObjectID="_1553671077" r:id="rId14"/>
         </w:object>
       </w:r>
       <w:r>
@@ -8761,10 +8750,10 @@
           <w:lang w:eastAsia="ko-KR"/>
         </w:rPr>
         <w:object w:dxaOrig="4340" w:dyaOrig="880">
-          <v:shape id="_x0000_i1029" type="#_x0000_t75" style="width:217.15pt;height:43.8pt" o:ole="">
+          <v:shape id="_x0000_i1029" type="#_x0000_t75" style="width:217pt;height:44pt" o:ole="">
             <v:imagedata r:id="rId15" o:title=""/>
           </v:shape>
-          <o:OLEObject Type="Embed" ProgID="Equation.DSMT4" ShapeID="_x0000_i1029" DrawAspect="Content" ObjectID="_1553498758" r:id="rId16"/>
+          <o:OLEObject Type="Embed" ProgID="Equation.DSMT4" ShapeID="_x0000_i1029" DrawAspect="Content" ObjectID="_1553671078" r:id="rId16"/>
         </w:object>
       </w:r>
       <w:r>
@@ -8830,10 +8819,10 @@
           <w:sz w:val="22"/>
         </w:rPr>
         <w:object w:dxaOrig="2060" w:dyaOrig="460">
-          <v:shape id="_x0000_i1030" type="#_x0000_t75" style="width:103.7pt;height:24.2pt" o:ole="">
+          <v:shape id="_x0000_i1030" type="#_x0000_t75" style="width:103.5pt;height:24pt" o:ole="">
             <v:imagedata r:id="rId17" o:title=""/>
           </v:shape>
-          <o:OLEObject Type="Embed" ProgID="Equation.DSMT4" ShapeID="_x0000_i1030" DrawAspect="Content" ObjectID="_1553498759" r:id="rId18"/>
+          <o:OLEObject Type="Embed" ProgID="Equation.DSMT4" ShapeID="_x0000_i1030" DrawAspect="Content" ObjectID="_1553671079" r:id="rId18"/>
         </w:object>
       </w:r>
       <w:r>
@@ -9231,10 +9220,10 @@
           <w:lang w:eastAsia="ko-KR"/>
         </w:rPr>
         <w:object w:dxaOrig="2960" w:dyaOrig="1240">
-          <v:shape id="_x0000_i1031" type="#_x0000_t75" style="width:148.6pt;height:62.2pt" o:ole="">
+          <v:shape id="_x0000_i1031" type="#_x0000_t75" style="width:148.5pt;height:62pt" o:ole="">
             <v:imagedata r:id="rId19" o:title=""/>
           </v:shape>
-          <o:OLEObject Type="Embed" ProgID="Equation.DSMT4" ShapeID="_x0000_i1031" DrawAspect="Content" ObjectID="_1553498760" r:id="rId20"/>
+          <o:OLEObject Type="Embed" ProgID="Equation.DSMT4" ShapeID="_x0000_i1031" DrawAspect="Content" ObjectID="_1553671080" r:id="rId20"/>
         </w:object>
       </w:r>
       <w:r>
@@ -9466,10 +9455,10 @@
           <w:lang w:eastAsia="ko-KR"/>
         </w:rPr>
         <w:object w:dxaOrig="2680" w:dyaOrig="540">
-          <v:shape id="_x0000_i1032" type="#_x0000_t75" style="width:134.2pt;height:27.05pt" o:ole="">
+          <v:shape id="_x0000_i1032" type="#_x0000_t75" style="width:134pt;height:27pt" o:ole="">
             <v:imagedata r:id="rId21" o:title=""/>
           </v:shape>
-          <o:OLEObject Type="Embed" ProgID="Equation.DSMT4" ShapeID="_x0000_i1032" DrawAspect="Content" ObjectID="_1553498761" r:id="rId22"/>
+          <o:OLEObject Type="Embed" ProgID="Equation.DSMT4" ShapeID="_x0000_i1032" DrawAspect="Content" ObjectID="_1553671081" r:id="rId22"/>
         </w:object>
       </w:r>
       <w:r>
@@ -9849,12 +9838,21 @@
         </w:rPr>
         <w:t xml:space="preserve"> is calcu</w:t>
       </w:r>
-      <w:r>
-        <w:rPr>
-          <w:rFonts w:ascii="Times New Roman" w:eastAsia="ヒラギノ角ゴ Pro W3" w:hAnsi="Times New Roman"/>
-          <w:sz w:val="22"/>
-        </w:rPr>
-        <w:t>lated from the MCS-Rate (</w:t>
+      <w:proofErr w:type="spellStart"/>
+      <w:r>
+        <w:rPr>
+          <w:rFonts w:ascii="Times New Roman" w:eastAsia="ヒラギノ角ゴ Pro W3" w:hAnsi="Times New Roman"/>
+          <w:sz w:val="22"/>
+        </w:rPr>
+        <w:t>lated</w:t>
+      </w:r>
+      <w:proofErr w:type="spellEnd"/>
+      <w:r>
+        <w:rPr>
+          <w:rFonts w:ascii="Times New Roman" w:eastAsia="ヒラギノ角ゴ Pro W3" w:hAnsi="Times New Roman"/>
+          <w:sz w:val="22"/>
+        </w:rPr>
+        <w:t xml:space="preserve"> from the MCS-Rate (</w:t>
       </w:r>
       <w:r>
         <w:rPr>
@@ -10230,8 +10228,8 @@
         </w:rPr>
         <w:t xml:space="preserve">. </w:t>
       </w:r>
-      <w:bookmarkStart w:id="5" w:name="OLE_LINK30"/>
-      <w:bookmarkStart w:id="6" w:name="OLE_LINK31"/>
+      <w:bookmarkStart w:id="4" w:name="OLE_LINK30"/>
+      <w:bookmarkStart w:id="5" w:name="OLE_LINK31"/>
       <w:r>
         <w:rPr>
           <w:rFonts w:ascii="Times New Roman" w:eastAsia="ヒラギノ角ゴ Pro W3" w:hAnsi="Times New Roman"/>
@@ -10239,8 +10237,8 @@
         </w:rPr>
         <w:t xml:space="preserve">Minimum </w:t>
       </w:r>
+      <w:bookmarkEnd w:id="4"/>
       <w:bookmarkEnd w:id="5"/>
-      <w:bookmarkEnd w:id="6"/>
       <w:r>
         <w:rPr>
           <w:rFonts w:ascii="Times New Roman" w:eastAsia="ヒラギノ角ゴ Pro W3" w:hAnsi="Times New Roman"/>
@@ -11048,10 +11046,10 @@
           <w:sz w:val="22"/>
         </w:rPr>
         <w:object w:dxaOrig="1560" w:dyaOrig="360">
-          <v:shape id="_x0000_i1033" type="#_x0000_t75" style="width:78.35pt;height:18.45pt" o:ole="">
+          <v:shape id="_x0000_i1033" type="#_x0000_t75" style="width:78.5pt;height:18.5pt" o:ole="">
             <v:imagedata r:id="rId23" o:title=""/>
           </v:shape>
-          <o:OLEObject Type="Embed" ProgID="Equation.DSMT4" ShapeID="_x0000_i1033" DrawAspect="Content" ObjectID="_1553498762" r:id="rId24"/>
+          <o:OLEObject Type="Embed" ProgID="Equation.DSMT4" ShapeID="_x0000_i1033" DrawAspect="Content" ObjectID="_1553671082" r:id="rId24"/>
         </w:object>
       </w:r>
       <w:r>
@@ -12023,10 +12021,10 @@
           <w:lang w:eastAsia="ko-KR"/>
         </w:rPr>
         <w:object w:dxaOrig="5100" w:dyaOrig="1400">
-          <v:shape id="_x0000_i1034" type="#_x0000_t75" style="width:255.75pt;height:70.85pt" o:ole="">
+          <v:shape id="_x0000_i1034" type="#_x0000_t75" style="width:256pt;height:71pt" o:ole="">
             <v:imagedata r:id="rId25" o:title=""/>
           </v:shape>
-          <o:OLEObject Type="Embed" ProgID="Equation.DSMT4" ShapeID="_x0000_i1034" DrawAspect="Content" ObjectID="_1553498763" r:id="rId26"/>
+          <o:OLEObject Type="Embed" ProgID="Equation.DSMT4" ShapeID="_x0000_i1034" DrawAspect="Content" ObjectID="_1553671083" r:id="rId26"/>
         </w:object>
       </w:r>
       <w:r>
@@ -12182,8 +12180,8 @@
         </w:rPr>
         <w:t>.</w:t>
       </w:r>
-      <w:bookmarkStart w:id="7" w:name="OLE_LINK32"/>
-      <w:bookmarkStart w:id="8" w:name="OLE_LINK33"/>
+      <w:bookmarkStart w:id="6" w:name="OLE_LINK32"/>
+      <w:bookmarkStart w:id="7" w:name="OLE_LINK33"/>
       <w:r>
         <w:rPr>
           <w:rFonts w:ascii="Times New Roman" w:eastAsia="ヒラギノ角ゴ Pro W3" w:hAnsi="Times New Roman"/>
@@ -12261,8 +12259,8 @@
             </m:func>
           </m:e>
         </m:d>
+        <w:bookmarkEnd w:id="6"/>
         <w:bookmarkEnd w:id="7"/>
-        <w:bookmarkEnd w:id="8"/>
         <m:r>
           <m:rPr>
             <m:sty m:val="p"/>
@@ -12504,16 +12502,26 @@
           <w:color w:val="0000FF"/>
           <w:sz w:val="22"/>
         </w:rPr>
-        <w:t xml:space="preserve"> and</w:t>
-      </w:r>
-      <w:r>
-        <w:rPr>
-          <w:rFonts w:ascii="Times New Roman" w:eastAsia="ヒラギノ角ゴ Pro W3" w:hAnsi="Times New Roman"/>
-          <w:color w:val="0000FF"/>
-          <w:sz w:val="22"/>
-        </w:rPr>
         <w:t xml:space="preserve"> </w:t>
       </w:r>
+      <w:proofErr w:type="gramStart"/>
+      <w:r>
+        <w:rPr>
+          <w:rFonts w:ascii="Times New Roman" w:eastAsia="ヒラギノ角ゴ Pro W3" w:hAnsi="Times New Roman"/>
+          <w:color w:val="0000FF"/>
+          <w:sz w:val="22"/>
+        </w:rPr>
+        <w:t>and</w:t>
+      </w:r>
+      <w:r>
+        <w:rPr>
+          <w:rFonts w:ascii="Times New Roman" w:eastAsia="ヒラギノ角ゴ Pro W3" w:hAnsi="Times New Roman"/>
+          <w:color w:val="0000FF"/>
+          <w:sz w:val="22"/>
+        </w:rPr>
+        <w:t xml:space="preserve"> </w:t>
+      </w:r>
+      <w:proofErr w:type="gramEnd"/>
       <m:oMath>
         <m:r>
           <w:rPr>
@@ -13132,10 +13140,10 @@
           <w:lang w:eastAsia="ko-KR"/>
         </w:rPr>
         <w:object w:dxaOrig="2160" w:dyaOrig="620">
-          <v:shape id="_x0000_i1035" type="#_x0000_t75" style="width:108.3pt;height:31.7pt" o:ole="">
+          <v:shape id="_x0000_i1035" type="#_x0000_t75" style="width:108.5pt;height:31.5pt" o:ole="">
             <v:imagedata r:id="rId27" o:title=""/>
           </v:shape>
-          <o:OLEObject Type="Embed" ProgID="Equation.DSMT4" ShapeID="_x0000_i1035" DrawAspect="Content" ObjectID="_1553498764" r:id="rId28"/>
+          <o:OLEObject Type="Embed" ProgID="Equation.DSMT4" ShapeID="_x0000_i1035" DrawAspect="Content" ObjectID="_1553671084" r:id="rId28"/>
         </w:object>
       </w:r>
       <w:r>
@@ -13809,15 +13817,31 @@
           <w:rFonts w:ascii="Times New Roman" w:eastAsia="ヒラギノ角ゴ Pro W3" w:hAnsi="Times New Roman"/>
           <w:sz w:val="22"/>
         </w:rPr>
-        <w:t xml:space="preserve"> grows. The larger amount of network overhead is created meanwhile. So it is an important issue to get the trade off between aggregate data and network overhead.</w:t>
+        <w:t xml:space="preserve"> grows. The larger amount of network overhead is created meanwhile. So it is an important issue to get the </w:t>
+      </w:r>
+      <w:proofErr w:type="spellStart"/>
+      <w:r>
+        <w:rPr>
+          <w:rFonts w:ascii="Times New Roman" w:eastAsia="ヒラギノ角ゴ Pro W3" w:hAnsi="Times New Roman"/>
+          <w:sz w:val="22"/>
+        </w:rPr>
+        <w:t>trade off</w:t>
+      </w:r>
+      <w:proofErr w:type="spellEnd"/>
+      <w:r>
+        <w:rPr>
+          <w:rFonts w:ascii="Times New Roman" w:eastAsia="ヒラギノ角ゴ Pro W3" w:hAnsi="Times New Roman"/>
+          <w:sz w:val="22"/>
+        </w:rPr>
+        <w:t xml:space="preserve"> between aggregate data and network overhead.</w:t>
       </w:r>
     </w:p>
     <w:p>
       <w:pPr>
         <w:pStyle w:val="heading2"/>
       </w:pPr>
-      <w:bookmarkStart w:id="9" w:name="OLE_LINK4"/>
-      <w:bookmarkStart w:id="10" w:name="OLE_LINK5"/>
+      <w:bookmarkStart w:id="8" w:name="OLE_LINK4"/>
+      <w:bookmarkStart w:id="9" w:name="OLE_LINK5"/>
       <w:r>
         <w:t>4</w:t>
       </w:r>
@@ -13854,8 +13878,8 @@
           <w:tcPr>
             <w:tcW w:w="8211" w:type="dxa"/>
           </w:tcPr>
+          <w:bookmarkEnd w:id="8"/>
           <w:bookmarkEnd w:id="9"/>
-          <w:bookmarkEnd w:id="10"/>
           <w:p>
             <w:pPr>
               <w:rPr>
@@ -16533,8 +16557,8 @@
           <w:color w:val="000000"/>
         </w:rPr>
       </w:pPr>
-      <w:bookmarkStart w:id="11" w:name="OLE_LINK20"/>
-      <w:bookmarkStart w:id="12" w:name="OLE_LINK21"/>
+      <w:bookmarkStart w:id="10" w:name="OLE_LINK20"/>
+      <w:bookmarkStart w:id="11" w:name="OLE_LINK21"/>
       <w:r>
         <w:rPr>
           <w:rFonts w:ascii="Times New Roman" w:eastAsia="ヒラギノ角ゴ Pro W3" w:hAnsi="Times New Roman"/>
@@ -16557,32 +16581,35 @@
         </w:rPr>
         <w:t>Performance comparison by total throughput</w:t>
       </w:r>
+      <w:bookmarkEnd w:id="10"/>
       <w:bookmarkEnd w:id="11"/>
-      <w:bookmarkEnd w:id="12"/>
     </w:p>
     <w:p>
       <w:pPr>
         <w:pStyle w:val="heading2"/>
       </w:pPr>
-      <w:bookmarkStart w:id="13" w:name="OLE_LINK6"/>
-      <w:bookmarkStart w:id="14" w:name="OLE_LINK7"/>
+      <w:bookmarkStart w:id="12" w:name="OLE_LINK6"/>
+      <w:bookmarkStart w:id="13" w:name="OLE_LINK7"/>
       <w:r>
         <w:lastRenderedPageBreak/>
-        <w:t>4.1</w:t>
+        <w:t>5</w:t>
+      </w:r>
+      <w:r>
+        <w:t>.1</w:t>
       </w:r>
       <w:r>
         <w:t xml:space="preserve"> </w:t>
       </w:r>
-      <w:bookmarkStart w:id="15" w:name="OLE_LINK15"/>
-      <w:bookmarkStart w:id="16" w:name="OLE_LINK16"/>
+      <w:bookmarkStart w:id="14" w:name="OLE_LINK15"/>
+      <w:bookmarkStart w:id="15" w:name="OLE_LINK16"/>
       <w:r>
         <w:t>Performance Comparison for Continuous Traffic</w:t>
       </w:r>
+      <w:bookmarkEnd w:id="14"/>
       <w:bookmarkEnd w:id="15"/>
-      <w:bookmarkEnd w:id="16"/>
     </w:p>
+    <w:bookmarkEnd w:id="12"/>
     <w:bookmarkEnd w:id="13"/>
-    <w:bookmarkEnd w:id="14"/>
     <w:p>
       <w:pPr>
         <w:pStyle w:val="p1a"/>
@@ -16649,7 +16676,23 @@
           <w:rFonts w:ascii="Times New Roman" w:eastAsia="ヒラギノ角ゴ Pro W3" w:hAnsi="Times New Roman"/>
           <w:sz w:val="22"/>
         </w:rPr>
-        <w:t xml:space="preserve"> in three antennas scenarios. This improvement mainly benefits from the following contributions: First, accurate rate prediction mechanism ensures the high packet reception rate, and reduces the time overhead without CSI feedback. Second, fully utilizing concurrent transmission time by overhead time matches based mechanism. The figure also shows that the PUMA-MIX and PUMA produce a throughput comparable to or even slightly higher than our user selection scheme. The performance of PUMA-MIX is similar to TOUSE's because of the same kind of scheduling algorithm. Although the PUMA performs slightly better than TOUSE and PUMA-MIX, it causes </w:t>
+        <w:t xml:space="preserve"> in three antennas scenarios. This improvement mainly benefits from the following contributions: First, accurate rate prediction mechanism ensures the h</w:t>
+      </w:r>
+      <w:proofErr w:type="spellStart"/>
+      <w:r>
+        <w:rPr>
+          <w:rFonts w:ascii="Times New Roman" w:eastAsia="ヒラギノ角ゴ Pro W3" w:hAnsi="Times New Roman"/>
+          <w:sz w:val="22"/>
+        </w:rPr>
+        <w:t>igh</w:t>
+      </w:r>
+      <w:proofErr w:type="spellEnd"/>
+      <w:r>
+        <w:rPr>
+          <w:rFonts w:ascii="Times New Roman" w:eastAsia="ヒラギノ角ゴ Pro W3" w:hAnsi="Times New Roman"/>
+          <w:sz w:val="22"/>
+        </w:rPr>
+        <w:t xml:space="preserve"> packet reception rate, and reduces the time overhead without CSI feedback. Second, fully utilizing concurrent transmission time by overhead time matches based mechanism. The figure also shows that the PUMA-MIX and PUMA produce a throughput comparable to or even slightly higher than our user selection scheme. The performance of PUMA-MIX is similar to TOUSE's because of the same kind of scheduling algorithm. Although the PUMA performs slightly better than TOUSE and PUMA-MIX, it causes </w:t>
       </w:r>
       <m:oMath>
         <m:r>
@@ -16747,8 +16790,8 @@
           <w:color w:val="000000"/>
         </w:rPr>
       </w:pPr>
-      <w:bookmarkStart w:id="17" w:name="OLE_LINK22"/>
-      <w:bookmarkStart w:id="18" w:name="OLE_LINK23"/>
+      <w:bookmarkStart w:id="16" w:name="OLE_LINK22"/>
+      <w:bookmarkStart w:id="17" w:name="OLE_LINK23"/>
       <w:r>
         <w:rPr>
           <w:rFonts w:ascii="Times New Roman" w:eastAsia="ヒラギノ角ゴ Pro W3" w:hAnsi="Times New Roman"/>
@@ -16771,8 +16814,8 @@
         </w:rPr>
         <w:t>Fairness comparison in a 3-antenna AP scenario</w:t>
       </w:r>
+      <w:bookmarkEnd w:id="16"/>
       <w:bookmarkEnd w:id="17"/>
-      <w:bookmarkEnd w:id="18"/>
     </w:p>
     <w:p>
       <w:pPr>
@@ -16787,7 +16830,10 @@
         <w:pStyle w:val="heading2"/>
       </w:pPr>
       <w:r>
-        <w:t>4.2</w:t>
+        <w:t>5</w:t>
+      </w:r>
+      <w:r>
+        <w:t>.2</w:t>
       </w:r>
       <w:r>
         <w:t xml:space="preserve"> </w:t>
@@ -16907,12 +16953,21 @@
         </w:rPr>
         <w:t xml:space="preserve"> respe</w:t>
       </w:r>
-      <w:r>
-        <w:rPr>
-          <w:rFonts w:ascii="Times New Roman" w:eastAsia="ヒラギノ角ゴ Pro W3" w:hAnsi="Times New Roman"/>
-          <w:sz w:val="22"/>
-        </w:rPr>
-        <w:t xml:space="preserve">ctively. The quality of region </w:t>
+      <w:proofErr w:type="spellStart"/>
+      <w:r>
+        <w:rPr>
+          <w:rFonts w:ascii="Times New Roman" w:eastAsia="ヒラギノ角ゴ Pro W3" w:hAnsi="Times New Roman"/>
+          <w:sz w:val="22"/>
+        </w:rPr>
+        <w:t>ctively</w:t>
+      </w:r>
+      <w:proofErr w:type="spellEnd"/>
+      <w:r>
+        <w:rPr>
+          <w:rFonts w:ascii="Times New Roman" w:eastAsia="ヒラギノ角ゴ Pro W3" w:hAnsi="Times New Roman"/>
+          <w:sz w:val="22"/>
+        </w:rPr>
+        <w:t xml:space="preserve">. The quality of region </w:t>
       </w:r>
       <w:r>
         <w:rPr>
@@ -17121,8 +17176,8 @@
           <w:color w:val="000000"/>
         </w:rPr>
       </w:pPr>
-      <w:bookmarkStart w:id="19" w:name="OLE_LINK24"/>
-      <w:bookmarkStart w:id="20" w:name="OLE_LINK25"/>
+      <w:bookmarkStart w:id="18" w:name="OLE_LINK24"/>
+      <w:bookmarkStart w:id="19" w:name="OLE_LINK25"/>
       <w:r>
         <w:rPr>
           <w:rFonts w:ascii="Times New Roman" w:eastAsia="ヒラギノ角ゴ Pro W3" w:hAnsi="Times New Roman"/>
@@ -17154,8 +17209,8 @@
         </w:rPr>
       </w:pPr>
     </w:p>
+    <w:bookmarkEnd w:id="18"/>
     <w:bookmarkEnd w:id="19"/>
-    <w:bookmarkEnd w:id="20"/>
     <w:p>
       <w:pPr>
         <w:pStyle w:val="p1a"/>
@@ -17233,8 +17288,8 @@
         </w:rPr>
         <w:tab/>
       </w:r>
-      <w:bookmarkStart w:id="21" w:name="OLE_LINK19"/>
-      <w:bookmarkStart w:id="22" w:name="OLE_LINK29"/>
+      <w:bookmarkStart w:id="20" w:name="OLE_LINK19"/>
+      <w:bookmarkStart w:id="21" w:name="OLE_LINK29"/>
       <w:r>
         <w:rPr>
           <w:rFonts w:ascii="Times New Roman" w:eastAsia="ヒラギノ角ゴ Pro W3" w:hAnsi="Times New Roman"/>
@@ -17242,10 +17297,10 @@
           <w:sz w:val="22"/>
         </w:rPr>
         <w:object w:dxaOrig="2060" w:dyaOrig="880">
-          <v:shape id="_x0000_i1036" type="#_x0000_t75" style="width:103.7pt;height:43.2pt" o:ole="">
+          <v:shape id="_x0000_i1036" type="#_x0000_t75" style="width:103.5pt;height:43pt" o:ole="">
             <v:imagedata r:id="rId32" o:title=""/>
           </v:shape>
-          <o:OLEObject Type="Embed" ProgID="Equation.DSMT4" ShapeID="_x0000_i1036" DrawAspect="Content" ObjectID="_1553498765" r:id="rId33"/>
+          <o:OLEObject Type="Embed" ProgID="Equation.DSMT4" ShapeID="_x0000_i1036" DrawAspect="Content" ObjectID="_1553671085" r:id="rId33"/>
         </w:object>
       </w:r>
       <w:r>
@@ -17262,8 +17317,8 @@
         </w:rPr>
         <w:t xml:space="preserve"> </w:t>
       </w:r>
+      <w:bookmarkEnd w:id="20"/>
       <w:bookmarkEnd w:id="21"/>
-      <w:bookmarkEnd w:id="22"/>
       <w:r>
         <w:rPr>
           <w:rFonts w:ascii="Times New Roman" w:eastAsia="ヒラギノ角ゴ Pro W3" w:hAnsi="Times New Roman"/>
@@ -17456,15 +17511,9 @@
         <w:t xml:space="preserve"> from </w:t>
       </w:r>
       <m:oMath>
-        <m:r>
-          <w:rPr>
-            <w:rFonts w:ascii="Cambria Math" w:eastAsia="ヒラギノ角ゴ Pro W3" w:hAnsi="Cambria Math"/>
-            <w:sz w:val="22"/>
-          </w:rPr>
-          <m:t xml:space="preserve">1/ </m:t>
-        </m:r>
-        <m:sSub>
-          <m:sSubPr>
+        <m:f>
+          <m:fPr>
+            <m:type m:val="lin"/>
             <m:ctrlPr>
               <w:rPr>
                 <w:rFonts w:ascii="Cambria Math" w:eastAsia="ヒラギノ角ゴ Pro W3" w:hAnsi="Cambria Math"/>
@@ -17472,26 +17521,48 @@
                 <w:sz w:val="22"/>
               </w:rPr>
             </m:ctrlPr>
-          </m:sSubPr>
-          <m:e>
+          </m:fPr>
+          <m:num>
             <m:r>
               <w:rPr>
                 <w:rFonts w:ascii="Cambria Math" w:eastAsia="ヒラギノ角ゴ Pro W3" w:hAnsi="Cambria Math"/>
                 <w:sz w:val="22"/>
               </w:rPr>
-              <m:t>N</m:t>
+              <m:t>1</m:t>
             </m:r>
-          </m:e>
-          <m:sub>
-            <m:r>
-              <w:rPr>
-                <w:rFonts w:ascii="Cambria Math" w:eastAsia="ヒラギノ角ゴ Pro W3" w:hAnsi="Cambria Math"/>
-                <w:sz w:val="22"/>
-              </w:rPr>
-              <m:t>u</m:t>
-            </m:r>
-          </m:sub>
-        </m:sSub>
+          </m:num>
+          <m:den>
+            <m:sSub>
+              <m:sSubPr>
+                <m:ctrlPr>
+                  <w:rPr>
+                    <w:rFonts w:ascii="Cambria Math" w:eastAsia="ヒラギノ角ゴ Pro W3" w:hAnsi="Cambria Math"/>
+                    <w:i/>
+                    <w:sz w:val="22"/>
+                  </w:rPr>
+                </m:ctrlPr>
+              </m:sSubPr>
+              <m:e>
+                <m:r>
+                  <w:rPr>
+                    <w:rFonts w:ascii="Cambria Math" w:eastAsia="ヒラギノ角ゴ Pro W3" w:hAnsi="Cambria Math"/>
+                    <w:sz w:val="22"/>
+                  </w:rPr>
+                  <m:t>N</m:t>
+                </m:r>
+              </m:e>
+              <m:sub>
+                <m:r>
+                  <w:rPr>
+                    <w:rFonts w:ascii="Cambria Math" w:eastAsia="ヒラギノ角ゴ Pro W3" w:hAnsi="Cambria Math"/>
+                    <w:sz w:val="22"/>
+                  </w:rPr>
+                  <m:t>u</m:t>
+                </m:r>
+              </m:sub>
+            </m:sSub>
+          </m:den>
+        </m:f>
       </m:oMath>
       <w:r>
         <w:rPr>
@@ -17623,10 +17694,13 @@
       <w:pPr>
         <w:pStyle w:val="heading2"/>
       </w:pPr>
-      <w:bookmarkStart w:id="23" w:name="OLE_LINK8"/>
-      <w:bookmarkStart w:id="24" w:name="OLE_LINK9"/>
-      <w:r>
-        <w:t>4.3</w:t>
+      <w:bookmarkStart w:id="22" w:name="OLE_LINK8"/>
+      <w:bookmarkStart w:id="23" w:name="OLE_LINK9"/>
+      <w:r>
+        <w:t>5</w:t>
+      </w:r>
+      <w:r>
+        <w:t>.3</w:t>
       </w:r>
       <w:r>
         <w:t xml:space="preserve"> </w:t>
@@ -17635,8 +17709,8 @@
         <w:t>Effect of Number of Transmit Antennas</w:t>
       </w:r>
     </w:p>
+    <w:bookmarkEnd w:id="22"/>
     <w:bookmarkEnd w:id="23"/>
-    <w:bookmarkEnd w:id="24"/>
     <w:p>
       <w:pPr>
         <w:pStyle w:val="p1a"/>
@@ -18027,10 +18101,13 @@
       <w:pPr>
         <w:pStyle w:val="heading2"/>
       </w:pPr>
-      <w:bookmarkStart w:id="25" w:name="OLE_LINK10"/>
-      <w:bookmarkStart w:id="26" w:name="OLE_LINK11"/>
-      <w:r>
-        <w:t>4.4</w:t>
+      <w:bookmarkStart w:id="24" w:name="OLE_LINK10"/>
+      <w:bookmarkStart w:id="25" w:name="OLE_LINK11"/>
+      <w:r>
+        <w:t>5</w:t>
+      </w:r>
+      <w:r>
+        <w:t>.4</w:t>
       </w:r>
       <w:r>
         <w:t xml:space="preserve"> </w:t>
@@ -18039,8 +18116,8 @@
         <w:t>Impact of Number of Users</w:t>
       </w:r>
     </w:p>
+    <w:bookmarkEnd w:id="24"/>
     <w:bookmarkEnd w:id="25"/>
-    <w:bookmarkEnd w:id="26"/>
     <w:p>
       <w:pPr>
         <w:pStyle w:val="p1a"/>
@@ -18072,8 +18149,8 @@
         <w:lastRenderedPageBreak/>
         <w:drawing>
           <wp:inline distT="0" distB="0" distL="0" distR="0" wp14:anchorId="1F19C139" wp14:editId="186F2482">
-            <wp:extent cx="3459658" cy="2745507"/>
-            <wp:effectExtent l="0" t="0" r="7620" b="0"/>
+            <wp:extent cx="3528766" cy="2800350"/>
+            <wp:effectExtent l="0" t="0" r="0" b="0"/>
             <wp:docPr id="16" name="图片 16"/>
             <wp:cNvGraphicFramePr>
               <a:graphicFrameLocks xmlns:a="http://schemas.openxmlformats.org/drawingml/2006/main" noChangeAspect="1"/>
@@ -18094,7 +18171,7 @@
                   <pic:spPr>
                     <a:xfrm>
                       <a:off x="0" y="0"/>
-                      <a:ext cx="3481633" cy="2762946"/>
+                      <a:ext cx="3552854" cy="2819466"/>
                     </a:xfrm>
                     <a:prstGeom prst="rect">
                       <a:avLst/>
@@ -18115,8 +18192,8 @@
           <w:color w:val="000000"/>
         </w:rPr>
       </w:pPr>
-      <w:bookmarkStart w:id="27" w:name="OLE_LINK26"/>
-      <w:bookmarkStart w:id="28" w:name="OLE_LINK27"/>
+      <w:bookmarkStart w:id="26" w:name="OLE_LINK26"/>
+      <w:bookmarkStart w:id="27" w:name="OLE_LINK27"/>
       <w:r>
         <w:rPr>
           <w:rFonts w:ascii="Times New Roman" w:eastAsia="ヒラギノ角ゴ Pro W3" w:hAnsi="Times New Roman"/>
@@ -18140,8 +18217,8 @@
         <w:t>Performance impact by number of users</w:t>
       </w:r>
     </w:p>
+    <w:bookmarkEnd w:id="26"/>
     <w:bookmarkEnd w:id="27"/>
-    <w:bookmarkEnd w:id="28"/>
     <w:p>
       <w:pPr>
         <w:rPr>
@@ -18216,11 +18293,145 @@
     </w:p>
     <w:p>
       <w:pPr>
-        <w:rPr>
-          <w:rFonts w:eastAsia="Malgun Gothic"/>
-          <w:lang w:eastAsia="ko-KR"/>
-        </w:rPr>
-      </w:pPr>
+        <w:pStyle w:val="heading2"/>
+      </w:pPr>
+      <w:r>
+        <w:t>5.5</w:t>
+      </w:r>
+      <w:r>
+        <w:t xml:space="preserve"> </w:t>
+      </w:r>
+      <w:r>
+        <w:t>Performance in Different Channel Quality Regions</w:t>
+      </w:r>
+    </w:p>
+    <w:p>
+      <w:pPr>
+        <w:pStyle w:val="p1a"/>
+        <w:rPr>
+          <w:rFonts w:ascii="Times New Roman" w:eastAsia="ヒラギノ角ゴ Pro W3" w:hAnsi="Times New Roman" w:hint="eastAsia"/>
+          <w:sz w:val="22"/>
+        </w:rPr>
+      </w:pPr>
+      <w:r>
+        <w:rPr>
+          <w:rFonts w:ascii="Times New Roman" w:eastAsia="ヒラギノ角ゴ Pro W3" w:hAnsi="Times New Roman"/>
+          <w:sz w:val="22"/>
+        </w:rPr>
+        <w:t xml:space="preserve">In order to evaluate </w:t>
+      </w:r>
+      <w:r>
+        <w:rPr>
+          <w:rFonts w:ascii="Times New Roman" w:eastAsia="ヒラギノ角ゴ Pro W3" w:hAnsi="Times New Roman"/>
+          <w:sz w:val="22"/>
+        </w:rPr>
+        <w:t>the performance of</w:t>
+      </w:r>
+      <w:r>
+        <w:rPr>
+          <w:rFonts w:ascii="Times New Roman" w:eastAsia="ヒラギノ角ゴ Pro W3" w:hAnsi="Times New Roman"/>
+          <w:sz w:val="22"/>
+        </w:rPr>
+        <w:t xml:space="preserve"> TOUSE </w:t>
+      </w:r>
+      <w:r>
+        <w:rPr>
+          <w:rFonts w:ascii="Times New Roman" w:eastAsia="ヒラギノ角ゴ Pro W3" w:hAnsi="Times New Roman"/>
+          <w:sz w:val="22"/>
+        </w:rPr>
+        <w:t>while</w:t>
+      </w:r>
+      <w:r>
+        <w:rPr>
+          <w:rFonts w:ascii="Times New Roman" w:eastAsia="ヒラギノ角ゴ Pro W3" w:hAnsi="Times New Roman"/>
+          <w:sz w:val="22"/>
+        </w:rPr>
+        <w:t xml:space="preserve"> the network</w:t>
+      </w:r>
+      <w:r>
+        <w:rPr>
+          <w:rFonts w:ascii="Times New Roman" w:eastAsia="ヒラギノ角ゴ Pro W3" w:hAnsi="Times New Roman"/>
+          <w:sz w:val="22"/>
+        </w:rPr>
+        <w:t xml:space="preserve"> channel quality is different. Here give </w:t>
+      </w:r>
+      <w:r>
+        <w:rPr>
+          <w:rFonts w:ascii="Times New Roman" w:eastAsia="ヒラギノ角ゴ Pro W3" w:hAnsi="Times New Roman"/>
+          <w:sz w:val="22"/>
+        </w:rPr>
+        <w:t>s</w:t>
+      </w:r>
+      <w:bookmarkStart w:id="28" w:name="_GoBack"/>
+      <w:bookmarkEnd w:id="28"/>
+      <w:r>
+        <w:rPr>
+          <w:rFonts w:ascii="Times New Roman" w:eastAsia="ヒラギノ角ゴ Pro W3" w:hAnsi="Times New Roman"/>
+          <w:sz w:val="22"/>
+        </w:rPr>
+        <w:t xml:space="preserve">everal simulations which have different channel qualities respectively. In a low SNR region, the value of SNR just varies from 0 to 5dB, and varies from 15 to 20dB in a highest region. We set 10 users located in a region with similar channel quality. </w:t>
+      </w:r>
+      <w:r>
+        <w:rPr>
+          <w:rFonts w:ascii="Times New Roman" w:eastAsia="ヒラギノ角ゴ Pro W3" w:hAnsi="Times New Roman"/>
+          <w:b/>
+          <w:noProof/>
+          <w:color w:val="0000FF"/>
+          <w:sz w:val="22"/>
+          <w:szCs w:val="22"/>
+          <w:lang w:eastAsia="en-US"/>
+        </w:rPr>
+        <w:t>Fig. 6</w:t>
+      </w:r>
+      <w:r>
+        <w:rPr>
+          <w:rFonts w:ascii="Times New Roman" w:eastAsia="ヒラギノ角ゴ Pro W3" w:hAnsi="Times New Roman"/>
+          <w:sz w:val="22"/>
+        </w:rPr>
+        <w:t xml:space="preserve"> reveals that user selection mechanism is not so significant for MU-MIMO in a low SNR region, because the interference is large enough to each user no matter what the combination of beamforming group is. However, with higher link qualities, these user selection schemes which is considered the channel characteristics of users performs obviously better than RUS. Figure also shows that the TOUSE brings out a </w:t>
+      </w:r>
+      <w:r>
+        <w:rPr>
+          <w:rFonts w:ascii="Times New Roman" w:eastAsia="ヒラギノ角ゴ Pro W3" w:hAnsi="Times New Roman"/>
+          <w:sz w:val="22"/>
+        </w:rPr>
+        <w:t xml:space="preserve">throughput </w:t>
+      </w:r>
+      <w:r>
+        <w:rPr>
+          <w:rFonts w:ascii="Times New Roman" w:eastAsia="ヒラギノ角ゴ Pro W3" w:hAnsi="Times New Roman"/>
+          <w:sz w:val="22"/>
+        </w:rPr>
+        <w:t xml:space="preserve">improvement over RUS even in a low SNR region. Compared with PUMA and PUMA-MIX, TOUSE performs in the same level or slightly poor in mostly scenario. But TOUSE achieves a similar </w:t>
+      </w:r>
+      <w:r>
+        <w:rPr>
+          <w:rFonts w:ascii="Times New Roman" w:eastAsia="ヒラギノ角ゴ Pro W3" w:hAnsi="Times New Roman"/>
+          <w:sz w:val="22"/>
+        </w:rPr>
+        <w:t xml:space="preserve">throughput </w:t>
+      </w:r>
+      <w:r>
+        <w:rPr>
+          <w:rFonts w:ascii="Times New Roman" w:eastAsia="ヒラギノ角ゴ Pro W3" w:hAnsi="Times New Roman"/>
+          <w:sz w:val="22"/>
+        </w:rPr>
+        <w:t>gain with</w:t>
+      </w:r>
+      <w:r>
+        <w:rPr>
+          <w:rFonts w:ascii="Times New Roman" w:eastAsia="ヒラギノ角ゴ Pro W3" w:hAnsi="Times New Roman"/>
+          <w:sz w:val="22"/>
+        </w:rPr>
+        <w:t xml:space="preserve"> the increased</w:t>
+      </w:r>
+      <w:r>
+        <w:rPr>
+          <w:rFonts w:ascii="Times New Roman" w:eastAsia="ヒラギノ角ゴ Pro W3" w:hAnsi="Times New Roman"/>
+          <w:sz w:val="22"/>
+        </w:rPr>
+        <w:t xml:space="preserve"> of the channel quality. Obviously, TOUSE can perform better in different channel quality regions.</w:t>
+      </w:r>
     </w:p>
     <w:p>
       <w:pPr>
@@ -18233,6 +18444,7 @@
           <w:noProof/>
           <w:lang w:eastAsia="zh-CN"/>
         </w:rPr>
+        <w:lastRenderedPageBreak/>
         <w:drawing>
           <wp:inline distT="0" distB="0" distL="0" distR="0" wp14:anchorId="5DA23C9D" wp14:editId="33FC4706">
             <wp:extent cx="3357676" cy="2710335"/>
@@ -18309,84 +18521,6 @@
     </w:p>
     <w:p>
       <w:pPr>
-        <w:pStyle w:val="heading2"/>
-      </w:pPr>
-      <w:r>
-        <w:lastRenderedPageBreak/>
-        <w:t>4.5</w:t>
-      </w:r>
-      <w:r>
-        <w:t xml:space="preserve"> </w:t>
-      </w:r>
-      <w:r>
-        <w:t>Performance in Different Channel Quality Regions</w:t>
-      </w:r>
-    </w:p>
-    <w:p>
-      <w:pPr>
-        <w:pStyle w:val="p1a"/>
-        <w:rPr>
-          <w:rFonts w:ascii="Times New Roman" w:eastAsia="ヒラギノ角ゴ Pro W3" w:hAnsi="Times New Roman"/>
-          <w:sz w:val="22"/>
-        </w:rPr>
-      </w:pPr>
-      <w:r>
-        <w:rPr>
-          <w:rFonts w:ascii="Times New Roman" w:eastAsia="ヒラギノ角ゴ Pro W3" w:hAnsi="Times New Roman"/>
-          <w:sz w:val="22"/>
-        </w:rPr>
-        <w:t xml:space="preserve">In order to evaluate how TOUSE performs where the network has the worst channel quality, we make several simulations which have different channel qualities respectively. In a low SNR region, the value of SNR just varies from 0 to 5dB, and varies from 15 to 20dB in a highest region. We set 10 users located in a region with similar channel quality. </w:t>
-      </w:r>
-      <w:r>
-        <w:rPr>
-          <w:rFonts w:ascii="Times New Roman" w:eastAsia="ヒラギノ角ゴ Pro W3" w:hAnsi="Times New Roman"/>
-          <w:b/>
-          <w:noProof/>
-          <w:color w:val="0000FF"/>
-          <w:sz w:val="22"/>
-          <w:szCs w:val="22"/>
-          <w:lang w:eastAsia="en-US"/>
-        </w:rPr>
-        <w:t>Fig. 6</w:t>
-      </w:r>
-      <w:r>
-        <w:rPr>
-          <w:rFonts w:ascii="Times New Roman" w:eastAsia="ヒラギノ角ゴ Pro W3" w:hAnsi="Times New Roman"/>
-          <w:sz w:val="22"/>
-        </w:rPr>
-        <w:t xml:space="preserve"> reveals that user selection mechanism is not so significant for MU-MIMO in a low SNR region, because the interference is large enough to each user no matter what the combination of beamforming group is. However, with higher link qualities, these user selection schemes which is considered the channel characteristics of users performs obviously better than RUS. Figure also shows that the TOUSE brings out a </w:t>
-      </w:r>
-      <w:r>
-        <w:rPr>
-          <w:rFonts w:ascii="Times New Roman" w:eastAsia="ヒラギノ角ゴ Pro W3" w:hAnsi="Times New Roman"/>
-          <w:sz w:val="22"/>
-        </w:rPr>
-        <w:t xml:space="preserve">throughput </w:t>
-      </w:r>
-      <w:r>
-        <w:rPr>
-          <w:rFonts w:ascii="Times New Roman" w:eastAsia="ヒラギノ角ゴ Pro W3" w:hAnsi="Times New Roman"/>
-          <w:sz w:val="22"/>
-        </w:rPr>
-        <w:t xml:space="preserve">improvement over RUS even in a low SNR region. Compared with PUMA and PUMA-MIX, TOUSE performs in the same level or slightly poor in mostly scenario. But TOUSE achieves a similar </w:t>
-      </w:r>
-      <w:r>
-        <w:rPr>
-          <w:rFonts w:ascii="Times New Roman" w:eastAsia="ヒラギノ角ゴ Pro W3" w:hAnsi="Times New Roman"/>
-          <w:sz w:val="22"/>
-        </w:rPr>
-        <w:t xml:space="preserve">throughput </w:t>
-      </w:r>
-      <w:r>
-        <w:rPr>
-          <w:rFonts w:ascii="Times New Roman" w:eastAsia="ヒラギノ角ゴ Pro W3" w:hAnsi="Times New Roman"/>
-          <w:sz w:val="22"/>
-        </w:rPr>
-        <w:t>gain with going better of the channel quality. Obviously, TOUSE can perform better in different channel quality regions.</w:t>
-      </w:r>
-    </w:p>
-    <w:p>
-      <w:pPr>
         <w:pStyle w:val="heading1"/>
         <w:rPr>
           <w:rFonts w:eastAsia="Malgun Gothic"/>
@@ -19029,7 +19163,14 @@
         <w:rPr>
           <w:rFonts w:cs="Times"/>
         </w:rPr>
-        <w:t xml:space="preserve"> feedback compression for MIMO</w:t>
+        <w:t xml:space="preserve"> feedback compression for </w:t>
+      </w:r>
+      <w:r>
+        <w:rPr>
+          <w:rFonts w:cs="Times"/>
+        </w:rPr>
+        <w:lastRenderedPageBreak/>
+        <w:t>MIMO</w:t>
       </w:r>
       <w:r>
         <w:rPr>
@@ -19263,7 +19404,6 @@
         <w:rPr>
           <w:color w:val="0000FF"/>
         </w:rPr>
-        <w:lastRenderedPageBreak/>
         <w:t xml:space="preserve">Ma X, Gao Q, </w:t>
       </w:r>
       <w:proofErr w:type="spellStart"/>
@@ -20446,6 +20586,7 @@
         </w:numPr>
       </w:pPr>
       <w:r>
+        <w:lastRenderedPageBreak/>
         <w:t xml:space="preserve">Shepard C, </w:t>
       </w:r>
       <w:proofErr w:type="spellStart"/>
@@ -20548,14 +20689,7 @@
         <w:rPr>
           <w:i/>
         </w:rPr>
-        <w:t xml:space="preserve">ACM International Conference on Mobile Computing and Networking </w:t>
-      </w:r>
-      <w:r>
-        <w:rPr>
-          <w:i/>
-        </w:rPr>
-        <w:lastRenderedPageBreak/>
-        <w:t>(</w:t>
+        <w:t>ACM International Conference on Mobile Computing and Networking (</w:t>
       </w:r>
       <w:proofErr w:type="spellStart"/>
       <w:r>

</xml_diff>